<commit_message>
pushing updates to csv files
</commit_message>
<xml_diff>
--- a/questionnaire.docx
+++ b/questionnaire.docx
@@ -3602,7 +3602,27 @@
           <w:szCs w:val="21"/>
           <w:lang w:val="en-CA"/>
         </w:rPr>
-        <w:t xml:space="preserve"> Never smoked - Tried smoking - Former smoker - Current smoker (categorical)</w:t>
+        <w:t xml:space="preserve"> </w:t>
+      </w:r>
+      <w:r>
+        <w:rPr>
+          <w:rFonts w:ascii="Georgia" w:eastAsia="Times New Roman" w:hAnsi="Georgia" w:cs="Arial"/>
+          <w:b/>
+          <w:bCs/>
+          <w:sz w:val="21"/>
+          <w:szCs w:val="21"/>
+          <w:lang w:val="en-CA"/>
+        </w:rPr>
+        <w:t>Never smoked - Tried smoking - Former smoker - Current smoker</w:t>
+      </w:r>
+      <w:r>
+        <w:rPr>
+          <w:rFonts w:ascii="Georgia" w:eastAsia="Times New Roman" w:hAnsi="Georgia" w:cs="Arial"/>
+          <w:sz w:val="21"/>
+          <w:szCs w:val="21"/>
+          <w:lang w:val="en-CA"/>
+        </w:rPr>
+        <w:t xml:space="preserve"> (categorical)</w:t>
       </w:r>
     </w:p>
     <w:p>
@@ -3641,7 +3661,27 @@
           <w:szCs w:val="21"/>
           <w:lang w:val="en-CA"/>
         </w:rPr>
-        <w:t>: Never - Social drinker - Drink a lot (categorical)</w:t>
+        <w:t xml:space="preserve">: </w:t>
+      </w:r>
+      <w:r>
+        <w:rPr>
+          <w:rFonts w:ascii="Georgia" w:eastAsia="Times New Roman" w:hAnsi="Georgia" w:cs="Arial"/>
+          <w:b/>
+          <w:bCs/>
+          <w:sz w:val="21"/>
+          <w:szCs w:val="21"/>
+          <w:lang w:val="en-CA"/>
+        </w:rPr>
+        <w:t>Never - Social drinker - Drink a lot</w:t>
+      </w:r>
+      <w:r>
+        <w:rPr>
+          <w:rFonts w:ascii="Georgia" w:eastAsia="Times New Roman" w:hAnsi="Georgia" w:cs="Arial"/>
+          <w:sz w:val="21"/>
+          <w:szCs w:val="21"/>
+          <w:lang w:val="en-CA"/>
+        </w:rPr>
+        <w:t xml:space="preserve"> (categorical)</w:t>
       </w:r>
     </w:p>
     <w:p>
@@ -4550,6 +4590,7 @@
           <w:bdr w:val="none" w:sz="0" w:space="0" w:color="auto" w:frame="1"/>
           <w:lang w:val="en-CA"/>
         </w:rPr>
+        <w:lastRenderedPageBreak/>
         <w:t>I often think about and regret the decisions I make.</w:t>
       </w:r>
       <w:r>
@@ -4600,7 +4641,6 @@
           <w:bdr w:val="none" w:sz="0" w:space="0" w:color="auto" w:frame="1"/>
           <w:lang w:val="en-CA"/>
         </w:rPr>
-        <w:lastRenderedPageBreak/>
         <w:t>I can tell if people listen to me or not when I talk to them.</w:t>
       </w:r>
       <w:r>
@@ -5491,7 +5531,16 @@
           <w:szCs w:val="21"/>
           <w:lang w:val="en-CA"/>
         </w:rPr>
-        <w:t xml:space="preserve"> it suits me. (categorical)</w:t>
+        <w:t xml:space="preserve"> it suits me. </w:t>
+      </w:r>
+      <w:r>
+        <w:rPr>
+          <w:rFonts w:ascii="Georgia" w:eastAsia="Times New Roman" w:hAnsi="Georgia" w:cs="Arial"/>
+          <w:sz w:val="21"/>
+          <w:szCs w:val="21"/>
+          <w:lang w:val="en-CA"/>
+        </w:rPr>
+        <w:t>(categorical)</w:t>
       </w:r>
     </w:p>
     <w:p>
@@ -6237,6 +6286,7 @@
           <w:bdr w:val="none" w:sz="0" w:space="0" w:color="auto" w:frame="1"/>
           <w:lang w:val="en-CA"/>
         </w:rPr>
+        <w:lastRenderedPageBreak/>
         <w:t>I cry when I feel down or things don't go the right way.</w:t>
       </w:r>
       <w:r>
@@ -6287,7 +6337,6 @@
           <w:bdr w:val="none" w:sz="0" w:space="0" w:color="auto" w:frame="1"/>
           <w:lang w:val="en-CA"/>
         </w:rPr>
-        <w:lastRenderedPageBreak/>
         <w:t>I am 100% happy with my life.</w:t>
       </w:r>
       <w:r>
@@ -6459,8 +6508,6 @@
         </w:rPr>
         <w:t>: Strongly disagree 1-2-3-4-5 Strongly agree (integer)</w:t>
       </w:r>
-      <w:bookmarkStart w:id="0" w:name="_GoBack"/>
-      <w:bookmarkEnd w:id="0"/>
     </w:p>
     <w:p>
       <w:pPr>
@@ -7921,13 +7968,8 @@
         </w:rPr>
         <w:t xml:space="preserve"> (categorical)</w:t>
       </w:r>
-    </w:p>
-    <w:p>
-      <w:pPr>
-        <w:rPr>
-          <w:rFonts w:ascii="Georgia" w:hAnsi="Georgia"/>
-        </w:rPr>
-      </w:pPr>
+      <w:bookmarkStart w:id="0" w:name="_GoBack"/>
+      <w:bookmarkEnd w:id="0"/>
     </w:p>
     <w:sectPr>
       <w:pgSz w:w="12240" w:h="15840"/>
@@ -8622,7 +8664,7 @@
   <w:abstractNum w:abstractNumId="6" w15:restartNumberingAfterBreak="0">
     <w:nsid w:val="609B64F3"/>
     <w:multiLevelType w:val="multilevel"/>
-    <w:tmpl w:val="22D00B5C"/>
+    <w:tmpl w:val="6A6E993C"/>
     <w:lvl w:ilvl="0">
       <w:start w:val="1"/>
       <w:numFmt w:val="decimal"/>
@@ -8634,6 +8676,10 @@
         </w:tabs>
         <w:ind w:left="720" w:hanging="360"/>
       </w:pPr>
+      <w:rPr>
+        <w:b w:val="0"/>
+        <w:bCs w:val="0"/>
+      </w:rPr>
     </w:lvl>
     <w:lvl w:ilvl="1" w:tentative="1">
       <w:start w:val="1"/>
@@ -8991,6 +9037,7 @@
     <w:lsdException w:name="HTML Sample" w:semiHidden="1" w:unhideWhenUsed="1"/>
     <w:lsdException w:name="HTML Typewriter" w:semiHidden="1" w:unhideWhenUsed="1"/>
     <w:lsdException w:name="HTML Variable" w:semiHidden="1" w:unhideWhenUsed="1"/>
+    <w:lsdException w:name="Normal Table" w:semiHidden="1" w:unhideWhenUsed="1"/>
     <w:lsdException w:name="annotation subject" w:semiHidden="1" w:unhideWhenUsed="1"/>
     <w:lsdException w:name="No List" w:semiHidden="1" w:unhideWhenUsed="1"/>
     <w:lsdException w:name="Outline List 1" w:semiHidden="1" w:unhideWhenUsed="1"/>
@@ -9037,8 +9084,10 @@
     <w:lsdException w:name="Table Subtle 2" w:semiHidden="1" w:unhideWhenUsed="1"/>
     <w:lsdException w:name="Table Web 1" w:semiHidden="1" w:unhideWhenUsed="1"/>
     <w:lsdException w:name="Table Web 2" w:semiHidden="1" w:unhideWhenUsed="1"/>
+    <w:lsdException w:name="Table Web 3" w:semiHidden="1" w:unhideWhenUsed="1"/>
     <w:lsdException w:name="Balloon Text" w:semiHidden="1" w:unhideWhenUsed="1"/>
     <w:lsdException w:name="Table Grid" w:uiPriority="39"/>
+    <w:lsdException w:name="Table Theme" w:semiHidden="1" w:unhideWhenUsed="1"/>
     <w:lsdException w:name="Placeholder Text" w:semiHidden="1"/>
     <w:lsdException w:name="No Spacing" w:uiPriority="1" w:qFormat="1"/>
     <w:lsdException w:name="Light Shading" w:uiPriority="60"/>

</xml_diff>